<commit_message>
Added silent conda installation and custom condarc file
</commit_message>
<xml_diff>
--- a/aws_testing.docx
+++ b/aws_testing.docx
@@ -275,6 +275,9 @@
     <w:p/>
     <w:p/>
     <w:p/>
+    <w:p/>
+    <w:p/>
+    <w:p/>
     <w:p>
       <w:r>
         <w:t>Setting up credentials with my personal account</w:t>
@@ -559,8 +562,6 @@
         </w:rPr>
         <w:t xml:space="preserve"> 34.207.167.29</w:t>
       </w:r>
-      <w:bookmarkStart w:id="0" w:name="_GoBack"/>
-      <w:bookmarkEnd w:id="0"/>
     </w:p>
     <w:p>
       <w:pPr>
@@ -579,6 +580,7 @@
           <w:szCs w:val="22"/>
           <w:shd w:val="clear" w:color="auto" w:fill="F9F9F9"/>
         </w:rPr>
+        <w:lastRenderedPageBreak/>
         <w:t>ssh</w:t>
       </w:r>
       <w:proofErr w:type="spellEnd"/>
@@ -636,6 +638,17 @@
         </w:rPr>
         <w:t>/Desktop/ec2-keypair.pem ubuntu@ec2-34-207-167-29.compute-1.amazonaws.com</w:t>
       </w:r>
+    </w:p>
+    <w:p>
+      <w:pPr>
+        <w:pStyle w:val="ListParagraph"/>
+        <w:numPr>
+          <w:ilvl w:val="0"/>
+          <w:numId w:val="4"/>
+        </w:numPr>
+      </w:pPr>
+      <w:bookmarkStart w:id="0" w:name="_GoBack"/>
+      <w:bookmarkEnd w:id="0"/>
     </w:p>
     <w:p>
       <w:pPr>

</xml_diff>

<commit_message>
fix setup script to include bashrc changes
</commit_message>
<xml_diff>
--- a/aws_testing.docx
+++ b/aws_testing.docx
@@ -29,36 +29,16 @@
           <w:color w:val="333333"/>
           <w:shd w:val="clear" w:color="auto" w:fill="EEEFF0"/>
         </w:rPr>
-        <w:t xml:space="preserve">IAM user name: </w:t>
-      </w:r>
-      <w:proofErr w:type="spellStart"/>
+        <w:t>IAM user name: julian.a.alverio</w:t>
+      </w:r>
+    </w:p>
+    <w:p>
       <w:r>
         <w:rPr>
           <w:rFonts w:ascii="Consolas" w:hAnsi="Consolas" w:cs="Consolas"/>
           <w:color w:val="333333"/>
           <w:shd w:val="clear" w:color="auto" w:fill="EEEFF0"/>
         </w:rPr>
-        <w:t>julian.</w:t>
-      </w:r>
-      <w:proofErr w:type="gramStart"/>
-      <w:r>
-        <w:rPr>
-          <w:rFonts w:ascii="Consolas" w:hAnsi="Consolas" w:cs="Consolas"/>
-          <w:color w:val="333333"/>
-          <w:shd w:val="clear" w:color="auto" w:fill="EEEFF0"/>
-        </w:rPr>
-        <w:t>a.alverio</w:t>
-      </w:r>
-      <w:proofErr w:type="spellEnd"/>
-      <w:proofErr w:type="gramEnd"/>
-    </w:p>
-    <w:p>
-      <w:r>
-        <w:rPr>
-          <w:rFonts w:ascii="Consolas" w:hAnsi="Consolas" w:cs="Consolas"/>
-          <w:color w:val="333333"/>
-          <w:shd w:val="clear" w:color="auto" w:fill="EEEFF0"/>
-        </w:rPr>
         <w:t>pw: Standard secure</w:t>
       </w:r>
     </w:p>
@@ -69,13 +49,9 @@
       </w:r>
     </w:p>
     <w:p>
-      <w:proofErr w:type="spellStart"/>
-      <w:proofErr w:type="gramStart"/>
       <w:r>
         <w:t>Julian.a.alverio</w:t>
       </w:r>
-      <w:proofErr w:type="spellEnd"/>
-      <w:proofErr w:type="gramEnd"/>
     </w:p>
     <w:p>
       <w:r>
@@ -120,7 +96,6 @@
     <w:p/>
     <w:p/>
     <w:p>
-      <w:proofErr w:type="spellStart"/>
       <w:r>
         <w:rPr>
           <w:rFonts w:ascii="Monaco" w:hAnsi="Monaco"/>
@@ -129,62 +104,7 @@
           <w:szCs w:val="22"/>
           <w:shd w:val="clear" w:color="auto" w:fill="F9F9F9"/>
         </w:rPr>
-        <w:t>ssh</w:t>
-      </w:r>
-      <w:proofErr w:type="spellEnd"/>
-      <w:r>
-        <w:rPr>
-          <w:rFonts w:ascii="Monaco" w:hAnsi="Monaco"/>
-          <w:color w:val="16191F"/>
-          <w:sz w:val="22"/>
-          <w:szCs w:val="22"/>
-          <w:shd w:val="clear" w:color="auto" w:fill="F9F9F9"/>
-        </w:rPr>
-        <w:t xml:space="preserve"> -</w:t>
-      </w:r>
-      <w:proofErr w:type="spellStart"/>
-      <w:r>
-        <w:rPr>
-          <w:rFonts w:ascii="Monaco" w:hAnsi="Monaco"/>
-          <w:color w:val="16191F"/>
-          <w:sz w:val="22"/>
-          <w:szCs w:val="22"/>
-          <w:shd w:val="clear" w:color="auto" w:fill="F9F9F9"/>
-        </w:rPr>
-        <w:t>i</w:t>
-      </w:r>
-      <w:proofErr w:type="spellEnd"/>
-      <w:r>
-        <w:rPr>
-          <w:rFonts w:ascii="Monaco" w:hAnsi="Monaco"/>
-          <w:color w:val="16191F"/>
-          <w:sz w:val="22"/>
-          <w:szCs w:val="22"/>
-          <w:shd w:val="clear" w:color="auto" w:fill="F9F9F9"/>
-        </w:rPr>
-        <w:t xml:space="preserve"> /Users/</w:t>
-      </w:r>
-      <w:proofErr w:type="spellStart"/>
-      <w:r>
-        <w:rPr>
-          <w:rFonts w:ascii="Monaco" w:hAnsi="Monaco"/>
-          <w:color w:val="16191F"/>
-          <w:sz w:val="22"/>
-          <w:szCs w:val="22"/>
-          <w:shd w:val="clear" w:color="auto" w:fill="F9F9F9"/>
-        </w:rPr>
-        <w:t>julianalverio</w:t>
-      </w:r>
-      <w:proofErr w:type="spellEnd"/>
-      <w:r>
-        <w:rPr>
-          <w:rFonts w:ascii="Monaco" w:hAnsi="Monaco"/>
-          <w:color w:val="16191F"/>
-          <w:sz w:val="22"/>
-          <w:szCs w:val="22"/>
-          <w:shd w:val="clear" w:color="auto" w:fill="F9F9F9"/>
-        </w:rPr>
-        <w:t xml:space="preserve">/Desktop/ec2-keypair.pem </w:t>
+        <w:t xml:space="preserve">ssh -i /Users/julianalverio/Desktop/ec2-keypair.pem </w:t>
       </w:r>
       <w:hyperlink r:id="rId5" w:history="1">
         <w:r>
@@ -218,19 +138,7 @@
           <w:szCs w:val="22"/>
           <w:shd w:val="clear" w:color="auto" w:fill="F9F9F9"/>
         </w:rPr>
-        <w:t>.</w:t>
-      </w:r>
-      <w:r>
-        <w:rPr>
-          <w:rFonts w:ascii="Monaco" w:hAnsi="Monaco"/>
-          <w:i/>
-          <w:iCs/>
-          <w:color w:val="F5001D"/>
-          <w:sz w:val="22"/>
-          <w:szCs w:val="22"/>
-          <w:shd w:val="clear" w:color="auto" w:fill="F9F9F9"/>
-        </w:rPr>
-        <w:t>compute-1.amazonaws.com</w:t>
+        <w:t>.compute-1.amazonaws.com</w:t>
       </w:r>
     </w:p>
     <w:p/>
@@ -249,17 +157,7 @@
     <w:p/>
     <w:p>
       <w:r>
-        <w:t xml:space="preserve">Here is documentation on what everything means in </w:t>
-      </w:r>
-      <w:proofErr w:type="spellStart"/>
-      <w:proofErr w:type="gramStart"/>
-      <w:r>
-        <w:t>client.describe</w:t>
-      </w:r>
-      <w:proofErr w:type="spellEnd"/>
-      <w:proofErr w:type="gramEnd"/>
-      <w:r>
-        <w:t>-instance():</w:t>
+        <w:t>Here is documentation on what everything means in client.describe-instance():</w:t>
       </w:r>
     </w:p>
     <w:p>
@@ -308,30 +206,14 @@
       <w:r>
         <w:t xml:space="preserve"> I believe those same instructions are here </w:t>
       </w:r>
-      <w:r>
-        <w:fldChar w:fldCharType="begin"/>
-      </w:r>
-      <w:r>
-        <w:instrText xml:space="preserve"> HYPERLINK "</w:instrText>
-      </w:r>
-      <w:r>
-        <w:instrText>https://blog.ipswitch.com/how-to-create-an-ec2-instance-with-python</w:instrText>
-      </w:r>
-      <w:r>
-        <w:instrText xml:space="preserve">" </w:instrText>
-      </w:r>
-      <w:r>
-        <w:fldChar w:fldCharType="separate"/>
-      </w:r>
-      <w:r>
-        <w:rPr>
-          <w:rStyle w:val="Hyperlink"/>
-        </w:rPr>
-        <w:t>https://blog.ipswitch.com/how-to-create-an-ec2-instance-with-python</w:t>
-      </w:r>
-      <w:r>
-        <w:fldChar w:fldCharType="end"/>
-      </w:r>
+      <w:hyperlink r:id="rId8" w:history="1">
+        <w:r>
+          <w:rPr>
+            <w:rStyle w:val="Hyperlink"/>
+          </w:rPr>
+          <w:t>https://blog.ipswitch.com/how-to-create-an-ec2-instance-with-python</w:t>
+        </w:r>
+      </w:hyperlink>
     </w:p>
     <w:p>
       <w:pPr>
@@ -342,15 +224,7 @@
         </w:numPr>
       </w:pPr>
       <w:r>
-        <w:t xml:space="preserve">Use the second link to create a keypair and then run </w:t>
-      </w:r>
-      <w:proofErr w:type="spellStart"/>
-      <w:r>
-        <w:t>chmod</w:t>
-      </w:r>
-      <w:proofErr w:type="spellEnd"/>
-      <w:r>
-        <w:t xml:space="preserve"> 400 on it</w:t>
+        <w:t>Use the second link to create a keypair and then run chmod 400 on it</w:t>
       </w:r>
     </w:p>
     <w:p>
@@ -374,23 +248,7 @@
         </w:numPr>
       </w:pPr>
       <w:r>
-        <w:t xml:space="preserve">If you can’t </w:t>
-      </w:r>
-      <w:proofErr w:type="spellStart"/>
-      <w:r>
-        <w:t>ssh</w:t>
-      </w:r>
-      <w:proofErr w:type="spellEnd"/>
-      <w:r>
-        <w:t xml:space="preserve"> in initially, you will need to modify the default security rule so that it will accept </w:t>
-      </w:r>
-      <w:proofErr w:type="spellStart"/>
-      <w:r>
-        <w:t>ssh</w:t>
-      </w:r>
-      <w:proofErr w:type="spellEnd"/>
-      <w:r>
-        <w:t xml:space="preserve"> connections from anywhere, not just a particular IP address</w:t>
+        <w:t>If you can’t ssh in initially, you will need to modify the default security rule so that it will accept ssh connections from anywhere, not just a particular IP address</w:t>
       </w:r>
     </w:p>
     <w:p>
@@ -404,7 +262,7 @@
       <w:r>
         <w:t xml:space="preserve">To find the ubuntu AMI for a particular region, search “bionic” here </w:t>
       </w:r>
-      <w:hyperlink r:id="rId8" w:history="1">
+      <w:hyperlink r:id="rId9" w:history="1">
         <w:r>
           <w:rPr>
             <w:rStyle w:val="Hyperlink"/>
@@ -422,17 +280,9 @@
         </w:numPr>
       </w:pPr>
       <w:r>
-        <w:t xml:space="preserve">The root user is ubuntu for ubuntu AMIs, and ec2-user for </w:t>
-      </w:r>
-      <w:proofErr w:type="spellStart"/>
-      <w:r>
-        <w:t>linux</w:t>
-      </w:r>
-      <w:proofErr w:type="spellEnd"/>
-      <w:r>
-        <w:t xml:space="preserve">. Check that here </w:t>
-      </w:r>
-      <w:hyperlink r:id="rId9" w:history="1">
+        <w:t xml:space="preserve">The root user is ubuntu for ubuntu AMIs, and ec2-user for linux. Check that here </w:t>
+      </w:r>
+      <w:hyperlink r:id="rId10" w:history="1">
         <w:r>
           <w:rPr>
             <w:rStyle w:val="Hyperlink"/>
@@ -449,13 +299,8 @@
           <w:numId w:val="4"/>
         </w:numPr>
       </w:pPr>
-      <w:proofErr w:type="spellStart"/>
-      <w:r>
-        <w:t>Ssh</w:t>
-      </w:r>
-      <w:proofErr w:type="spellEnd"/>
-      <w:r>
-        <w:t xml:space="preserve"> in with:</w:t>
+      <w:r>
+        <w:t>Ssh in with:</w:t>
       </w:r>
     </w:p>
     <w:p>
@@ -466,7 +311,6 @@
           <w:numId w:val="4"/>
         </w:numPr>
       </w:pPr>
-      <w:proofErr w:type="spellStart"/>
       <w:r>
         <w:rPr>
           <w:rFonts w:ascii="Monaco" w:hAnsi="Monaco"/>
@@ -475,9 +319,8 @@
           <w:szCs w:val="22"/>
           <w:shd w:val="clear" w:color="auto" w:fill="F9F9F9"/>
         </w:rPr>
-        <w:t>ssh</w:t>
-      </w:r>
-      <w:proofErr w:type="spellEnd"/>
+        <w:t>ssh -i /Users/julianalverio/code/machine_learning_</w:t>
+      </w:r>
       <w:r>
         <w:rPr>
           <w:rFonts w:ascii="Monaco" w:hAnsi="Monaco"/>
@@ -486,9 +329,8 @@
           <w:szCs w:val="22"/>
           <w:shd w:val="clear" w:color="auto" w:fill="F9F9F9"/>
         </w:rPr>
-        <w:t xml:space="preserve"> -</w:t>
-      </w:r>
-      <w:proofErr w:type="spellStart"/>
+        <w:t>aws</w:t>
+      </w:r>
       <w:r>
         <w:rPr>
           <w:rFonts w:ascii="Monaco" w:hAnsi="Monaco"/>
@@ -497,9 +339,29 @@
           <w:szCs w:val="22"/>
           <w:shd w:val="clear" w:color="auto" w:fill="F9F9F9"/>
         </w:rPr>
-        <w:t>i</w:t>
-      </w:r>
-      <w:proofErr w:type="spellEnd"/>
+        <w:t xml:space="preserve">/ec2-keypair.pem </w:t>
+      </w:r>
+      <w:hyperlink r:id="rId11" w:history="1">
+        <w:r>
+          <w:rPr>
+            <w:rStyle w:val="Hyperlink"/>
+            <w:rFonts w:ascii="Monaco" w:hAnsi="Monaco"/>
+            <w:sz w:val="22"/>
+            <w:szCs w:val="22"/>
+            <w:shd w:val="clear" w:color="auto" w:fill="F9F9F9"/>
+          </w:rPr>
+          <w:t>ubuntu@3.91.191.74</w:t>
+        </w:r>
+      </w:hyperlink>
+    </w:p>
+    <w:p>
+      <w:pPr>
+        <w:pStyle w:val="ListParagraph"/>
+        <w:numPr>
+          <w:ilvl w:val="1"/>
+          <w:numId w:val="4"/>
+        </w:numPr>
+      </w:pPr>
       <w:r>
         <w:rPr>
           <w:rFonts w:ascii="Monaco" w:hAnsi="Monaco"/>
@@ -508,9 +370,9 @@
           <w:szCs w:val="22"/>
           <w:shd w:val="clear" w:color="auto" w:fill="F9F9F9"/>
         </w:rPr>
-        <w:t xml:space="preserve"> /Users/</w:t>
-      </w:r>
-      <w:proofErr w:type="spellStart"/>
+        <w:lastRenderedPageBreak/>
+        <w:t xml:space="preserve">ssh -i </w:t>
+      </w:r>
       <w:r>
         <w:rPr>
           <w:rFonts w:ascii="Monaco" w:hAnsi="Monaco"/>
@@ -519,9 +381,8 @@
           <w:szCs w:val="22"/>
           <w:shd w:val="clear" w:color="auto" w:fill="F9F9F9"/>
         </w:rPr>
-        <w:t>julianalverio</w:t>
-      </w:r>
-      <w:proofErr w:type="spellEnd"/>
+        <w:t>/Users/julianalverio/code/machine_learning_</w:t>
+      </w:r>
       <w:r>
         <w:rPr>
           <w:rFonts w:ascii="Monaco" w:hAnsi="Monaco"/>
@@ -530,7 +391,7 @@
           <w:szCs w:val="22"/>
           <w:shd w:val="clear" w:color="auto" w:fill="F9F9F9"/>
         </w:rPr>
-        <w:t xml:space="preserve">/Desktop/ec2-keypair.pem </w:t>
+        <w:t>a</w:t>
       </w:r>
       <w:r>
         <w:rPr>
@@ -540,8 +401,10 @@
           <w:szCs w:val="22"/>
           <w:shd w:val="clear" w:color="auto" w:fill="F9F9F9"/>
         </w:rPr>
-        <w:t>ubuntu</w:t>
-      </w:r>
+        <w:t>ws</w:t>
+      </w:r>
+      <w:bookmarkStart w:id="0" w:name="_GoBack"/>
+      <w:bookmarkEnd w:id="0"/>
       <w:r>
         <w:rPr>
           <w:rFonts w:ascii="Monaco" w:hAnsi="Monaco"/>
@@ -550,93 +413,7 @@
           <w:szCs w:val="22"/>
           <w:shd w:val="clear" w:color="auto" w:fill="F9F9F9"/>
         </w:rPr>
-        <w:t>@</w:t>
-      </w:r>
-      <w:r>
-        <w:rPr>
-          <w:rFonts w:ascii="Arial" w:hAnsi="Arial" w:cs="Arial"/>
-          <w:color w:val="000000"/>
-          <w:sz w:val="20"/>
-          <w:szCs w:val="20"/>
-          <w:shd w:val="clear" w:color="auto" w:fill="EAF3FE"/>
-        </w:rPr>
-        <w:t xml:space="preserve"> 34.207.167.29</w:t>
-      </w:r>
-    </w:p>
-    <w:p>
-      <w:pPr>
-        <w:pStyle w:val="ListParagraph"/>
-        <w:numPr>
-          <w:ilvl w:val="1"/>
-          <w:numId w:val="4"/>
-        </w:numPr>
-      </w:pPr>
-      <w:proofErr w:type="spellStart"/>
-      <w:r>
-        <w:rPr>
-          <w:rFonts w:ascii="Monaco" w:hAnsi="Monaco"/>
-          <w:color w:val="16191F"/>
-          <w:sz w:val="22"/>
-          <w:szCs w:val="22"/>
-          <w:shd w:val="clear" w:color="auto" w:fill="F9F9F9"/>
-        </w:rPr>
-        <w:lastRenderedPageBreak/>
-        <w:t>ssh</w:t>
-      </w:r>
-      <w:proofErr w:type="spellEnd"/>
-      <w:r>
-        <w:rPr>
-          <w:rFonts w:ascii="Monaco" w:hAnsi="Monaco"/>
-          <w:color w:val="16191F"/>
-          <w:sz w:val="22"/>
-          <w:szCs w:val="22"/>
-          <w:shd w:val="clear" w:color="auto" w:fill="F9F9F9"/>
-        </w:rPr>
-        <w:t xml:space="preserve"> -</w:t>
-      </w:r>
-      <w:proofErr w:type="spellStart"/>
-      <w:r>
-        <w:rPr>
-          <w:rFonts w:ascii="Monaco" w:hAnsi="Monaco"/>
-          <w:color w:val="16191F"/>
-          <w:sz w:val="22"/>
-          <w:szCs w:val="22"/>
-          <w:shd w:val="clear" w:color="auto" w:fill="F9F9F9"/>
-        </w:rPr>
-        <w:t>i</w:t>
-      </w:r>
-      <w:proofErr w:type="spellEnd"/>
-      <w:r>
-        <w:rPr>
-          <w:rFonts w:ascii="Monaco" w:hAnsi="Monaco"/>
-          <w:color w:val="16191F"/>
-          <w:sz w:val="22"/>
-          <w:szCs w:val="22"/>
-          <w:shd w:val="clear" w:color="auto" w:fill="F9F9F9"/>
-        </w:rPr>
-        <w:t xml:space="preserve"> /Users/</w:t>
-      </w:r>
-      <w:proofErr w:type="spellStart"/>
-      <w:r>
-        <w:rPr>
-          <w:rFonts w:ascii="Monaco" w:hAnsi="Monaco"/>
-          <w:color w:val="16191F"/>
-          <w:sz w:val="22"/>
-          <w:szCs w:val="22"/>
-          <w:shd w:val="clear" w:color="auto" w:fill="F9F9F9"/>
-        </w:rPr>
-        <w:t>julianalverio</w:t>
-      </w:r>
-      <w:proofErr w:type="spellEnd"/>
-      <w:r>
-        <w:rPr>
-          <w:rFonts w:ascii="Monaco" w:hAnsi="Monaco"/>
-          <w:color w:val="16191F"/>
-          <w:sz w:val="22"/>
-          <w:szCs w:val="22"/>
-          <w:shd w:val="clear" w:color="auto" w:fill="F9F9F9"/>
-        </w:rPr>
-        <w:t>/Desktop/ec2-keypair.pem ubuntu@ec2-34-207-167-29.compute-1.amazonaws.com</w:t>
+        <w:t>/ec2-keypair.pem ubuntu@ec2-34-207-167-29.compute-1.amazonaws.com</w:t>
       </w:r>
     </w:p>
     <w:p>
@@ -647,8 +424,6 @@
           <w:numId w:val="4"/>
         </w:numPr>
       </w:pPr>
-      <w:bookmarkStart w:id="0" w:name="_GoBack"/>
-      <w:bookmarkEnd w:id="0"/>
     </w:p>
     <w:p>
       <w:pPr>
@@ -857,29 +632,7 @@
           <w:szCs w:val="21"/>
           <w:shd w:val="clear" w:color="auto" w:fill="F7F7F7"/>
         </w:rPr>
-        <w:t xml:space="preserve">While we’re at it, let’s provide bigger </w:t>
-      </w:r>
-      <w:proofErr w:type="spellStart"/>
-      <w:r>
-        <w:rPr>
-          <w:rFonts w:ascii="Helvetica Neue" w:hAnsi="Helvetica Neue"/>
-          <w:color w:val="333333"/>
-          <w:sz w:val="21"/>
-          <w:szCs w:val="21"/>
-          <w:shd w:val="clear" w:color="auto" w:fill="F7F7F7"/>
-        </w:rPr>
-        <w:t>cpu</w:t>
-      </w:r>
-      <w:proofErr w:type="spellEnd"/>
-      <w:r>
-        <w:rPr>
-          <w:rFonts w:ascii="Helvetica Neue" w:hAnsi="Helvetica Neue"/>
-          <w:color w:val="333333"/>
-          <w:sz w:val="21"/>
-          <w:szCs w:val="21"/>
-          <w:shd w:val="clear" w:color="auto" w:fill="F7F7F7"/>
-        </w:rPr>
-        <w:t>-only machines for the students. The cost per student and resources per student are still the same, but students can then use each other’s underutilized resources</w:t>
+        <w:t>While we’re at it, let’s provide bigger cpu-only machines for the students. The cost per student and resources per student are still the same, but students can then use each other’s underutilized resources</w:t>
       </w:r>
       <w:r>
         <w:rPr>
@@ -955,51 +708,7 @@
           <w:szCs w:val="21"/>
           <w:shd w:val="clear" w:color="auto" w:fill="F7F7F7"/>
         </w:rPr>
-        <w:t xml:space="preserve">6 + memory storage. This gives plenty of resources per student (4.2 </w:t>
-      </w:r>
-      <w:proofErr w:type="spellStart"/>
-      <w:r>
-        <w:rPr>
-          <w:rFonts w:ascii="Helvetica Neue" w:hAnsi="Helvetica Neue"/>
-          <w:color w:val="333333"/>
-          <w:sz w:val="21"/>
-          <w:szCs w:val="21"/>
-          <w:shd w:val="clear" w:color="auto" w:fill="F7F7F7"/>
-        </w:rPr>
-        <w:t>cpu</w:t>
-      </w:r>
-      <w:proofErr w:type="spellEnd"/>
-      <w:r>
-        <w:rPr>
-          <w:rFonts w:ascii="Helvetica Neue" w:hAnsi="Helvetica Neue"/>
-          <w:color w:val="333333"/>
-          <w:sz w:val="21"/>
-          <w:szCs w:val="21"/>
-          <w:shd w:val="clear" w:color="auto" w:fill="F7F7F7"/>
-        </w:rPr>
-        <w:t xml:space="preserve">, 18.25GB, 1GPU), but not tons of resources for the first two weeks (1 </w:t>
-      </w:r>
-      <w:proofErr w:type="spellStart"/>
-      <w:r>
-        <w:rPr>
-          <w:rFonts w:ascii="Helvetica Neue" w:hAnsi="Helvetica Neue"/>
-          <w:color w:val="333333"/>
-          <w:sz w:val="21"/>
-          <w:szCs w:val="21"/>
-          <w:shd w:val="clear" w:color="auto" w:fill="F7F7F7"/>
-        </w:rPr>
-        <w:t>cpu</w:t>
-      </w:r>
-      <w:proofErr w:type="spellEnd"/>
-      <w:r>
-        <w:rPr>
-          <w:rFonts w:ascii="Helvetica Neue" w:hAnsi="Helvetica Neue"/>
-          <w:color w:val="333333"/>
-          <w:sz w:val="21"/>
-          <w:szCs w:val="21"/>
-          <w:shd w:val="clear" w:color="auto" w:fill="F7F7F7"/>
-        </w:rPr>
-        <w:t>, 1.14GB memory)</w:t>
+        <w:t>6 + memory storage. This gives plenty of resources per student (4.2 cpu, 18.25GB, 1GPU), but not tons of resources for the first two weeks (1 cpu, 1.14GB memory)</w:t>
       </w:r>
     </w:p>
     <w:p>
@@ -1025,29 +734,7 @@
           <w:szCs w:val="21"/>
           <w:shd w:val="clear" w:color="auto" w:fill="F7F7F7"/>
         </w:rPr>
-        <w:t xml:space="preserve">Since we have money left over, let’s allocate more </w:t>
-      </w:r>
-      <w:proofErr w:type="spellStart"/>
-      <w:r>
-        <w:rPr>
-          <w:rFonts w:ascii="Helvetica Neue" w:hAnsi="Helvetica Neue"/>
-          <w:color w:val="333333"/>
-          <w:sz w:val="21"/>
-          <w:szCs w:val="21"/>
-          <w:shd w:val="clear" w:color="auto" w:fill="F7F7F7"/>
-        </w:rPr>
-        <w:t>cpu</w:t>
-      </w:r>
-      <w:proofErr w:type="spellEnd"/>
-      <w:r>
-        <w:rPr>
-          <w:rFonts w:ascii="Helvetica Neue" w:hAnsi="Helvetica Neue"/>
-          <w:color w:val="333333"/>
-          <w:sz w:val="21"/>
-          <w:szCs w:val="21"/>
-          <w:shd w:val="clear" w:color="auto" w:fill="F7F7F7"/>
-        </w:rPr>
-        <w:t xml:space="preserve">-machine resources per student for the first two weeks. </w:t>
+        <w:t xml:space="preserve">Since we have money left over, let’s allocate more cpu-machine resources per student for the first two weeks. </w:t>
       </w:r>
       <w:r>
         <w:rPr>
@@ -1077,80 +764,58 @@
           <w:szCs w:val="21"/>
           <w:shd w:val="clear" w:color="auto" w:fill="F7F7F7"/>
         </w:rPr>
+        <w:t xml:space="preserve"> cpus and </w:t>
+      </w:r>
+      <w:r>
+        <w:rPr>
+          <w:rFonts w:ascii="Helvetica Neue" w:hAnsi="Helvetica Neue"/>
+          <w:color w:val="333333"/>
+          <w:sz w:val="21"/>
+          <w:szCs w:val="21"/>
+          <w:shd w:val="clear" w:color="auto" w:fill="F7F7F7"/>
+        </w:rPr>
+        <w:t>8.6</w:t>
+      </w:r>
+      <w:r>
+        <w:rPr>
+          <w:rFonts w:ascii="Helvetica Neue" w:hAnsi="Helvetica Neue"/>
+          <w:color w:val="333333"/>
+          <w:sz w:val="21"/>
+          <w:szCs w:val="21"/>
+          <w:shd w:val="clear" w:color="auto" w:fill="F7F7F7"/>
+        </w:rPr>
+        <w:t>GB of memory per student, at a total of $</w:t>
+      </w:r>
+      <w:r>
+        <w:rPr>
+          <w:rFonts w:ascii="Helvetica Neue" w:hAnsi="Helvetica Neue"/>
+          <w:color w:val="333333"/>
+          <w:sz w:val="21"/>
+          <w:szCs w:val="21"/>
+          <w:shd w:val="clear" w:color="auto" w:fill="F7F7F7"/>
+        </w:rPr>
+        <w:t>4,713.2</w:t>
+      </w:r>
+      <w:r>
+        <w:rPr>
+          <w:rFonts w:ascii="Helvetica Neue" w:hAnsi="Helvetica Neue"/>
+          <w:color w:val="333333"/>
+          <w:sz w:val="21"/>
+          <w:szCs w:val="21"/>
+          <w:shd w:val="clear" w:color="auto" w:fill="F7F7F7"/>
+        </w:rPr>
+        <w:t>2</w:t>
+      </w:r>
+      <w:r>
+        <w:rPr>
+          <w:rFonts w:ascii="Helvetica Neue" w:hAnsi="Helvetica Neue"/>
+          <w:color w:val="333333"/>
+          <w:sz w:val="21"/>
+          <w:szCs w:val="21"/>
+          <w:shd w:val="clear" w:color="auto" w:fill="F7F7F7"/>
+        </w:rPr>
         <w:t xml:space="preserve"> </w:t>
       </w:r>
-      <w:proofErr w:type="spellStart"/>
-      <w:r>
-        <w:rPr>
-          <w:rFonts w:ascii="Helvetica Neue" w:hAnsi="Helvetica Neue"/>
-          <w:color w:val="333333"/>
-          <w:sz w:val="21"/>
-          <w:szCs w:val="21"/>
-          <w:shd w:val="clear" w:color="auto" w:fill="F7F7F7"/>
-        </w:rPr>
-        <w:t>cpus</w:t>
-      </w:r>
-      <w:proofErr w:type="spellEnd"/>
-      <w:r>
-        <w:rPr>
-          <w:rFonts w:ascii="Helvetica Neue" w:hAnsi="Helvetica Neue"/>
-          <w:color w:val="333333"/>
-          <w:sz w:val="21"/>
-          <w:szCs w:val="21"/>
-          <w:shd w:val="clear" w:color="auto" w:fill="F7F7F7"/>
-        </w:rPr>
-        <w:t xml:space="preserve"> and </w:t>
-      </w:r>
-      <w:r>
-        <w:rPr>
-          <w:rFonts w:ascii="Helvetica Neue" w:hAnsi="Helvetica Neue"/>
-          <w:color w:val="333333"/>
-          <w:sz w:val="21"/>
-          <w:szCs w:val="21"/>
-          <w:shd w:val="clear" w:color="auto" w:fill="F7F7F7"/>
-        </w:rPr>
-        <w:t>8.6</w:t>
-      </w:r>
-      <w:r>
-        <w:rPr>
-          <w:rFonts w:ascii="Helvetica Neue" w:hAnsi="Helvetica Neue"/>
-          <w:color w:val="333333"/>
-          <w:sz w:val="21"/>
-          <w:szCs w:val="21"/>
-          <w:shd w:val="clear" w:color="auto" w:fill="F7F7F7"/>
-        </w:rPr>
-        <w:t>GB of memory per student, at a total of $</w:t>
-      </w:r>
-      <w:r>
-        <w:rPr>
-          <w:rFonts w:ascii="Helvetica Neue" w:hAnsi="Helvetica Neue"/>
-          <w:color w:val="333333"/>
-          <w:sz w:val="21"/>
-          <w:szCs w:val="21"/>
-          <w:shd w:val="clear" w:color="auto" w:fill="F7F7F7"/>
-        </w:rPr>
-        <w:t>4,713.2</w:t>
-      </w:r>
-      <w:r>
-        <w:rPr>
-          <w:rFonts w:ascii="Helvetica Neue" w:hAnsi="Helvetica Neue"/>
-          <w:color w:val="333333"/>
-          <w:sz w:val="21"/>
-          <w:szCs w:val="21"/>
-          <w:shd w:val="clear" w:color="auto" w:fill="F7F7F7"/>
-        </w:rPr>
-        <w:t>2</w:t>
-      </w:r>
-      <w:r>
-        <w:rPr>
-          <w:rFonts w:ascii="Helvetica Neue" w:hAnsi="Helvetica Neue"/>
-          <w:color w:val="333333"/>
-          <w:sz w:val="21"/>
-          <w:szCs w:val="21"/>
-          <w:shd w:val="clear" w:color="auto" w:fill="F7F7F7"/>
-        </w:rPr>
-        <w:t xml:space="preserve"> </w:t>
-      </w:r>
       <w:r>
         <w:rPr>
           <w:rFonts w:ascii="Helvetica Neue" w:hAnsi="Helvetica Neue"/>
@@ -1169,29 +834,7 @@
           <w:szCs w:val="21"/>
           <w:shd w:val="clear" w:color="auto" w:fill="F7F7F7"/>
         </w:rPr>
-        <w:t xml:space="preserve"> these are more resources than a lot of people’s laptops have. This is about what a 2015 </w:t>
-      </w:r>
-      <w:proofErr w:type="spellStart"/>
-      <w:r>
-        <w:rPr>
-          <w:rFonts w:ascii="Helvetica Neue" w:hAnsi="Helvetica Neue"/>
-          <w:color w:val="333333"/>
-          <w:sz w:val="21"/>
-          <w:szCs w:val="21"/>
-          <w:shd w:val="clear" w:color="auto" w:fill="F7F7F7"/>
-        </w:rPr>
-        <w:t>macbook</w:t>
-      </w:r>
-      <w:proofErr w:type="spellEnd"/>
-      <w:r>
-        <w:rPr>
-          <w:rFonts w:ascii="Helvetica Neue" w:hAnsi="Helvetica Neue"/>
-          <w:color w:val="333333"/>
-          <w:sz w:val="21"/>
-          <w:szCs w:val="21"/>
-          <w:shd w:val="clear" w:color="auto" w:fill="F7F7F7"/>
-        </w:rPr>
-        <w:t xml:space="preserve"> pro has. The students can also use each other’s unused computational resources.</w:t>
+        <w:t xml:space="preserve"> these are more resources than a lot of people’s laptops have. This is about what a 2015 macbook pro has. The students can also use each other’s unused computational resources.</w:t>
       </w:r>
     </w:p>
     <w:p>
@@ -1269,29 +912,7 @@
           <w:szCs w:val="21"/>
           <w:shd w:val="clear" w:color="auto" w:fill="F7F7F7"/>
         </w:rPr>
-        <w:t xml:space="preserve">For dependencies, we make each of them a </w:t>
-      </w:r>
-      <w:proofErr w:type="spellStart"/>
-      <w:r>
-        <w:rPr>
-          <w:rFonts w:ascii="Helvetica Neue" w:hAnsi="Helvetica Neue"/>
-          <w:color w:val="333333"/>
-          <w:sz w:val="21"/>
-          <w:szCs w:val="21"/>
-          <w:shd w:val="clear" w:color="auto" w:fill="F7F7F7"/>
-        </w:rPr>
-        <w:t>conda</w:t>
-      </w:r>
-      <w:proofErr w:type="spellEnd"/>
-      <w:r>
-        <w:rPr>
-          <w:rFonts w:ascii="Helvetica Neue" w:hAnsi="Helvetica Neue"/>
-          <w:color w:val="333333"/>
-          <w:sz w:val="21"/>
-          <w:szCs w:val="21"/>
-          <w:shd w:val="clear" w:color="auto" w:fill="F7F7F7"/>
-        </w:rPr>
-        <w:t xml:space="preserve"> environment and give each of them an identical working directory.</w:t>
+        <w:t>For dependencies, we make each of them a conda environment and give each of them an identical working directory.</w:t>
       </w:r>
     </w:p>
     <w:p>
@@ -1317,29 +938,7 @@
           <w:szCs w:val="21"/>
           <w:shd w:val="clear" w:color="auto" w:fill="F7F7F7"/>
         </w:rPr>
-        <w:t xml:space="preserve">For backups, switching between machines, and avoiding data storage costs, we copy their folders into a giant folder and push it to </w:t>
-      </w:r>
-      <w:proofErr w:type="spellStart"/>
-      <w:r>
-        <w:rPr>
-          <w:rFonts w:ascii="Helvetica Neue" w:hAnsi="Helvetica Neue"/>
-          <w:color w:val="333333"/>
-          <w:sz w:val="21"/>
-          <w:szCs w:val="21"/>
-          <w:shd w:val="clear" w:color="auto" w:fill="F7F7F7"/>
-        </w:rPr>
-        <w:t>github</w:t>
-      </w:r>
-      <w:proofErr w:type="spellEnd"/>
-      <w:r>
-        <w:rPr>
-          <w:rFonts w:ascii="Helvetica Neue" w:hAnsi="Helvetica Neue"/>
-          <w:color w:val="333333"/>
-          <w:sz w:val="21"/>
-          <w:szCs w:val="21"/>
-          <w:shd w:val="clear" w:color="auto" w:fill="F7F7F7"/>
-        </w:rPr>
-        <w:t xml:space="preserve"> every night, and shut down their machines. In the morning it’s trivial to spin them up. </w:t>
+        <w:t xml:space="preserve">For backups, switching between machines, and avoiding data storage costs, we copy their folders into a giant folder and push it to github every night, and shut down their machines. In the morning it’s trivial to spin them up. </w:t>
       </w:r>
     </w:p>
     <w:p>
@@ -1391,29 +990,7 @@
           <w:szCs w:val="21"/>
           <w:shd w:val="clear" w:color="auto" w:fill="F7F7F7"/>
         </w:rPr>
-        <w:t xml:space="preserve">The scripts for this are easy to write, but require a lot of documentation reading. </w:t>
-      </w:r>
-      <w:proofErr w:type="gramStart"/>
-      <w:r>
-        <w:rPr>
-          <w:rFonts w:ascii="Helvetica Neue" w:hAnsi="Helvetica Neue"/>
-          <w:color w:val="333333"/>
-          <w:sz w:val="21"/>
-          <w:szCs w:val="21"/>
-          <w:shd w:val="clear" w:color="auto" w:fill="F7F7F7"/>
-        </w:rPr>
-        <w:t>So</w:t>
-      </w:r>
-      <w:proofErr w:type="gramEnd"/>
-      <w:r>
-        <w:rPr>
-          <w:rFonts w:ascii="Helvetica Neue" w:hAnsi="Helvetica Neue"/>
-          <w:color w:val="333333"/>
-          <w:sz w:val="21"/>
-          <w:szCs w:val="21"/>
-          <w:shd w:val="clear" w:color="auto" w:fill="F7F7F7"/>
-        </w:rPr>
-        <w:t xml:space="preserve"> we can just write this over Christmas break.</w:t>
+        <w:t>The scripts for this are easy to write, but require a lot of documentation reading. So we can just write this over Christmas break.</w:t>
       </w:r>
     </w:p>
     <w:p>
@@ -1563,29 +1140,7 @@
           <w:szCs w:val="21"/>
           <w:shd w:val="clear" w:color="auto" w:fill="F7F7F7"/>
         </w:rPr>
-        <w:t>$0.0255 the most basic a</w:t>
-      </w:r>
-      <w:proofErr w:type="gramStart"/>
-      <w:r>
-        <w:rPr>
-          <w:rFonts w:ascii="Helvetica Neue" w:hAnsi="Helvetica Neue"/>
-          <w:color w:val="333333"/>
-          <w:sz w:val="21"/>
-          <w:szCs w:val="21"/>
-          <w:shd w:val="clear" w:color="auto" w:fill="F7F7F7"/>
-        </w:rPr>
-        <w:t>1.medium</w:t>
-      </w:r>
-      <w:proofErr w:type="gramEnd"/>
-      <w:r>
-        <w:rPr>
-          <w:rFonts w:ascii="Helvetica Neue" w:hAnsi="Helvetica Neue"/>
-          <w:color w:val="333333"/>
-          <w:sz w:val="21"/>
-          <w:szCs w:val="21"/>
-          <w:shd w:val="clear" w:color="auto" w:fill="F7F7F7"/>
-        </w:rPr>
-        <w:t xml:space="preserve"> machine</w:t>
+        <w:t>$0.0255 the most basic a1.medium machine</w:t>
       </w:r>
     </w:p>
     <w:p>
@@ -1677,107 +1232,29 @@
           <w:szCs w:val="21"/>
           <w:shd w:val="clear" w:color="auto" w:fill="F7F7F7"/>
         </w:rPr>
-        <w:t xml:space="preserve">This is for 1 </w:t>
-      </w:r>
-      <w:proofErr w:type="spellStart"/>
-      <w:r>
-        <w:rPr>
-          <w:rFonts w:ascii="Helvetica Neue" w:hAnsi="Helvetica Neue"/>
-          <w:color w:val="333333"/>
-          <w:sz w:val="21"/>
-          <w:szCs w:val="21"/>
-          <w:shd w:val="clear" w:color="auto" w:fill="F7F7F7"/>
-        </w:rPr>
-        <w:t>vcpu</w:t>
-      </w:r>
-      <w:proofErr w:type="spellEnd"/>
-      <w:r>
-        <w:rPr>
-          <w:rFonts w:ascii="Helvetica Neue" w:hAnsi="Helvetica Neue"/>
-          <w:color w:val="333333"/>
-          <w:sz w:val="21"/>
-          <w:szCs w:val="21"/>
-          <w:shd w:val="clear" w:color="auto" w:fill="F7F7F7"/>
-        </w:rPr>
-        <w:t xml:space="preserve"> and 2 </w:t>
-      </w:r>
-      <w:proofErr w:type="spellStart"/>
-      <w:r>
-        <w:rPr>
-          <w:rFonts w:ascii="Helvetica Neue" w:hAnsi="Helvetica Neue"/>
-          <w:color w:val="333333"/>
-          <w:sz w:val="21"/>
-          <w:szCs w:val="21"/>
-          <w:shd w:val="clear" w:color="auto" w:fill="F7F7F7"/>
-        </w:rPr>
-        <w:t>GiB</w:t>
-      </w:r>
-      <w:proofErr w:type="spellEnd"/>
-      <w:r>
-        <w:rPr>
-          <w:rFonts w:ascii="Helvetica Neue" w:hAnsi="Helvetica Neue"/>
-          <w:color w:val="333333"/>
-          <w:sz w:val="21"/>
-          <w:szCs w:val="21"/>
-          <w:shd w:val="clear" w:color="auto" w:fill="F7F7F7"/>
-        </w:rPr>
-        <w:t xml:space="preserve"> of memory</w:t>
-      </w:r>
-    </w:p>
-    <w:p>
-      <w:pPr>
-        <w:rPr>
-          <w:rFonts w:ascii="Helvetica Neue" w:hAnsi="Helvetica Neue"/>
-          <w:color w:val="333333"/>
-          <w:sz w:val="21"/>
-          <w:szCs w:val="21"/>
-          <w:shd w:val="clear" w:color="auto" w:fill="F7F7F7"/>
-        </w:rPr>
-      </w:pPr>
-      <w:r>
-        <w:rPr>
-          <w:rFonts w:ascii="Helvetica Neue" w:hAnsi="Helvetica Neue"/>
-          <w:color w:val="333333"/>
-          <w:sz w:val="21"/>
-          <w:szCs w:val="21"/>
-          <w:shd w:val="clear" w:color="auto" w:fill="F7F7F7"/>
-        </w:rPr>
-        <w:t xml:space="preserve">a1.4xlarge – 16 </w:t>
-      </w:r>
-      <w:proofErr w:type="spellStart"/>
-      <w:r>
-        <w:rPr>
-          <w:rFonts w:ascii="Helvetica Neue" w:hAnsi="Helvetica Neue"/>
-          <w:color w:val="333333"/>
-          <w:sz w:val="21"/>
-          <w:szCs w:val="21"/>
-          <w:shd w:val="clear" w:color="auto" w:fill="F7F7F7"/>
-        </w:rPr>
-        <w:t>vcpu</w:t>
-      </w:r>
-      <w:proofErr w:type="spellEnd"/>
-      <w:r>
-        <w:rPr>
-          <w:rFonts w:ascii="Helvetica Neue" w:hAnsi="Helvetica Neue"/>
-          <w:color w:val="333333"/>
-          <w:sz w:val="21"/>
-          <w:szCs w:val="21"/>
-          <w:shd w:val="clear" w:color="auto" w:fill="F7F7F7"/>
-        </w:rPr>
-        <w:t xml:space="preserve"> and 32 </w:t>
-      </w:r>
-      <w:proofErr w:type="spellStart"/>
-      <w:r>
-        <w:rPr>
-          <w:rFonts w:ascii="Helvetica Neue" w:hAnsi="Helvetica Neue"/>
-          <w:color w:val="333333"/>
-          <w:sz w:val="21"/>
-          <w:szCs w:val="21"/>
-          <w:shd w:val="clear" w:color="auto" w:fill="F7F7F7"/>
-        </w:rPr>
-        <w:t>GiB</w:t>
-      </w:r>
-      <w:proofErr w:type="spellEnd"/>
+        <w:t>This is for 1 vcpu and 2 GiB of memory</w:t>
+      </w:r>
+    </w:p>
+    <w:p>
+      <w:pPr>
+        <w:rPr>
+          <w:rFonts w:ascii="Helvetica Neue" w:hAnsi="Helvetica Neue"/>
+          <w:color w:val="333333"/>
+          <w:sz w:val="21"/>
+          <w:szCs w:val="21"/>
+          <w:shd w:val="clear" w:color="auto" w:fill="F7F7F7"/>
+        </w:rPr>
+      </w:pPr>
+      <w:r>
+        <w:rPr>
+          <w:rFonts w:ascii="Helvetica Neue" w:hAnsi="Helvetica Neue"/>
+          <w:color w:val="333333"/>
+          <w:sz w:val="21"/>
+          <w:szCs w:val="21"/>
+          <w:shd w:val="clear" w:color="auto" w:fill="F7F7F7"/>
+        </w:rPr>
+        <w:t>a1.4xlarge – 16 vcpu and 32 GiB</w:t>
+      </w:r>
       <w:r>
         <w:rPr>
           <w:rFonts w:ascii="Helvetica Neue" w:hAnsi="Helvetica Neue"/>
@@ -1949,15 +1426,7 @@
     </w:p>
     <w:p>
       <w:r>
-        <w:t xml:space="preserve">4.2 cores per student, 17 </w:t>
-      </w:r>
-      <w:proofErr w:type="spellStart"/>
-      <w:r>
-        <w:t>GiB</w:t>
-      </w:r>
-      <w:proofErr w:type="spellEnd"/>
-      <w:r>
-        <w:t xml:space="preserve"> </w:t>
+        <w:t xml:space="preserve">4.2 cores per student, 17 GiB </w:t>
       </w:r>
       <w:r>
         <w:sym w:font="Wingdings" w:char="F0E0"/>
@@ -2040,20 +1509,8 @@
           <w:szCs w:val="23"/>
           <w:shd w:val="clear" w:color="auto" w:fill="FFFFFF"/>
         </w:rPr>
-        <w:t xml:space="preserve">AMI for vanilla </w:t>
-      </w:r>
-      <w:proofErr w:type="spellStart"/>
-      <w:r>
-        <w:rPr>
-          <w:rFonts w:ascii="Helvetica Neue" w:hAnsi="Helvetica Neue"/>
-          <w:color w:val="444444"/>
-          <w:sz w:val="23"/>
-          <w:szCs w:val="23"/>
-          <w:shd w:val="clear" w:color="auto" w:fill="FFFFFF"/>
-        </w:rPr>
-        <w:t>linux</w:t>
-      </w:r>
-      <w:proofErr w:type="spellEnd"/>
+        <w:t>AMI for vanilla linux</w:t>
+      </w:r>
     </w:p>
     <w:p>
       <w:pPr>
@@ -2880,6 +2337,7 @@
   <w:style w:type="character" w:default="1" w:styleId="DefaultParagraphFont">
     <w:name w:val="Default Paragraph Font"/>
     <w:uiPriority w:val="1"/>
+    <w:semiHidden/>
     <w:unhideWhenUsed/>
   </w:style>
   <w:style w:type="table" w:default="1" w:styleId="TableNormal">

</xml_diff>

<commit_message>
adding template directory with code
</commit_message>
<xml_diff>
--- a/aws_testing.docx
+++ b/aws_testing.docx
@@ -33,7 +33,150 @@
           <w:color w:val="333333"/>
           <w:shd w:val="clear" w:color="auto" w:fill="EEEFF0"/>
         </w:rPr>
-        <w:t>Fix the setup script</w:t>
+        <w:t>Final smoke test of setup script</w:t>
+      </w:r>
+    </w:p>
+    <w:p>
+      <w:pPr>
+        <w:rPr>
+          <w:rFonts w:ascii="Consolas" w:hAnsi="Consolas" w:cs="Consolas"/>
+          <w:color w:val="333333"/>
+          <w:shd w:val="clear" w:color="auto" w:fill="EEEFF0"/>
+        </w:rPr>
+      </w:pPr>
+      <w:r>
+        <w:rPr>
+          <w:rFonts w:ascii="Consolas" w:hAnsi="Consolas" w:cs="Consolas"/>
+          <w:color w:val="333333"/>
+          <w:shd w:val="clear" w:color="auto" w:fill="EEEFF0"/>
+        </w:rPr>
+        <w:t>A thing to parallelize ssh-ing</w:t>
+      </w:r>
+    </w:p>
+    <w:p>
+      <w:pPr>
+        <w:rPr>
+          <w:rFonts w:ascii="Consolas" w:hAnsi="Consolas" w:cs="Consolas"/>
+          <w:color w:val="333333"/>
+          <w:shd w:val="clear" w:color="auto" w:fill="EEEFF0"/>
+        </w:rPr>
+      </w:pPr>
+      <w:r>
+        <w:rPr>
+          <w:rFonts w:ascii="Consolas" w:hAnsi="Consolas" w:cs="Consolas"/>
+          <w:color w:val="333333"/>
+          <w:shd w:val="clear" w:color="auto" w:fill="EEEFF0"/>
+        </w:rPr>
+        <w:t>A thing to create the users as needed</w:t>
+      </w:r>
+    </w:p>
+    <w:p>
+      <w:pPr>
+        <w:rPr>
+          <w:rFonts w:ascii="Consolas" w:hAnsi="Consolas" w:cs="Consolas"/>
+          <w:color w:val="333333"/>
+          <w:shd w:val="clear" w:color="auto" w:fill="EEEFF0"/>
+        </w:rPr>
+      </w:pPr>
+      <w:r>
+        <w:rPr>
+          <w:rFonts w:ascii="Consolas" w:hAnsi="Consolas" w:cs="Consolas"/>
+          <w:color w:val="333333"/>
+          <w:shd w:val="clear" w:color="auto" w:fill="EEEFF0"/>
+        </w:rPr>
+        <w:t>Download</w:t>
+      </w:r>
+      <w:r>
+        <w:rPr>
+          <w:rFonts w:ascii="Consolas" w:hAnsi="Consolas" w:cs="Consolas"/>
+          <w:color w:val="333333"/>
+          <w:shd w:val="clear" w:color="auto" w:fill="EEEFF0"/>
+        </w:rPr>
+        <w:t xml:space="preserve"> </w:t>
+      </w:r>
+      <w:r>
+        <w:rPr>
+          <w:rFonts w:ascii="Consolas" w:hAnsi="Consolas" w:cs="Consolas"/>
+          <w:color w:val="333333"/>
+          <w:shd w:val="clear" w:color="auto" w:fill="EEEFF0"/>
+        </w:rPr>
+        <w:t>the code into my git repo</w:t>
+      </w:r>
+    </w:p>
+    <w:p>
+      <w:pPr>
+        <w:rPr>
+          <w:rFonts w:ascii="Consolas" w:hAnsi="Consolas" w:cs="Consolas"/>
+          <w:color w:val="333333"/>
+          <w:shd w:val="clear" w:color="auto" w:fill="EEEFF0"/>
+        </w:rPr>
+      </w:pPr>
+      <w:r>
+        <w:rPr>
+          <w:rFonts w:ascii="Consolas" w:hAnsi="Consolas" w:cs="Consolas"/>
+          <w:color w:val="333333"/>
+          <w:shd w:val="clear" w:color="auto" w:fill="EEEFF0"/>
+        </w:rPr>
+        <w:t>Initialize directories</w:t>
+      </w:r>
+      <w:r>
+        <w:rPr>
+          <w:rFonts w:ascii="Consolas" w:hAnsi="Consolas" w:cs="Consolas"/>
+          <w:color w:val="333333"/>
+          <w:shd w:val="clear" w:color="auto" w:fill="EEEFF0"/>
+        </w:rPr>
+        <w:t xml:space="preserve"> in my git repo</w:t>
+      </w:r>
+    </w:p>
+    <w:p>
+      <w:pPr>
+        <w:rPr>
+          <w:rFonts w:ascii="Consolas" w:hAnsi="Consolas" w:cs="Consolas"/>
+          <w:color w:val="333333"/>
+          <w:shd w:val="clear" w:color="auto" w:fill="EEEFF0"/>
+        </w:rPr>
+      </w:pPr>
+      <w:r>
+        <w:rPr>
+          <w:rFonts w:ascii="Consolas" w:hAnsi="Consolas" w:cs="Consolas"/>
+          <w:color w:val="333333"/>
+          <w:shd w:val="clear" w:color="auto" w:fill="EEEFF0"/>
+        </w:rPr>
+        <w:t>Auto-emailing login information</w:t>
+      </w:r>
+    </w:p>
+    <w:p>
+      <w:pPr>
+        <w:rPr>
+          <w:rFonts w:ascii="Consolas" w:hAnsi="Consolas" w:cs="Consolas"/>
+          <w:color w:val="333333"/>
+          <w:shd w:val="clear" w:color="auto" w:fill="EEEFF0"/>
+        </w:rPr>
+      </w:pPr>
+      <w:r>
+        <w:rPr>
+          <w:rFonts w:ascii="Consolas" w:hAnsi="Consolas" w:cs="Consolas"/>
+          <w:color w:val="333333"/>
+          <w:shd w:val="clear" w:color="auto" w:fill="EEEFF0"/>
+        </w:rPr>
+        <w:t>Get information on ssh port forwarding with jupyter</w:t>
+      </w:r>
+    </w:p>
+    <w:p>
+      <w:pPr>
+        <w:rPr>
+          <w:rFonts w:ascii="Consolas" w:hAnsi="Consolas" w:cs="Consolas"/>
+          <w:color w:val="333333"/>
+          <w:shd w:val="clear" w:color="auto" w:fill="EEEFF0"/>
+        </w:rPr>
+      </w:pPr>
+      <w:r>
+        <w:rPr>
+          <w:rFonts w:ascii="Consolas" w:hAnsi="Consolas" w:cs="Consolas"/>
+          <w:color w:val="333333"/>
+          <w:shd w:val="clear" w:color="auto" w:fill="EEEFF0"/>
+        </w:rPr>
+        <w:t>Test all of this with the class’s resources</w:t>
       </w:r>
       <w:bookmarkStart w:id="0" w:name="_GoBack"/>
       <w:bookmarkEnd w:id="0"/>
@@ -46,75 +189,120 @@
           <w:shd w:val="clear" w:color="auto" w:fill="EEEFF0"/>
         </w:rPr>
       </w:pPr>
-      <w:r>
-        <w:rPr>
-          <w:rFonts w:ascii="Consolas" w:hAnsi="Consolas" w:cs="Consolas"/>
-          <w:color w:val="333333"/>
-          <w:shd w:val="clear" w:color="auto" w:fill="EEEFF0"/>
-        </w:rPr>
-        <w:t>A thing to parallelize ssh-ing</w:t>
-      </w:r>
-    </w:p>
-    <w:p>
-      <w:pPr>
-        <w:rPr>
-          <w:rFonts w:ascii="Consolas" w:hAnsi="Consolas" w:cs="Consolas"/>
-          <w:color w:val="333333"/>
-          <w:shd w:val="clear" w:color="auto" w:fill="EEEFF0"/>
-        </w:rPr>
-      </w:pPr>
-      <w:r>
-        <w:rPr>
-          <w:rFonts w:ascii="Consolas" w:hAnsi="Consolas" w:cs="Consolas"/>
-          <w:color w:val="333333"/>
-          <w:shd w:val="clear" w:color="auto" w:fill="EEEFF0"/>
-        </w:rPr>
-        <w:t>Initialize directories</w:t>
-      </w:r>
-    </w:p>
-    <w:p>
-      <w:pPr>
-        <w:rPr>
-          <w:rFonts w:ascii="Consolas" w:hAnsi="Consolas" w:cs="Consolas"/>
-          <w:color w:val="333333"/>
-          <w:shd w:val="clear" w:color="auto" w:fill="EEEFF0"/>
-        </w:rPr>
-      </w:pPr>
-      <w:r>
-        <w:rPr>
-          <w:rFonts w:ascii="Consolas" w:hAnsi="Consolas" w:cs="Consolas"/>
-          <w:color w:val="333333"/>
-          <w:shd w:val="clear" w:color="auto" w:fill="EEEFF0"/>
-        </w:rPr>
-        <w:t>Auto-emailing login information</w:t>
-      </w:r>
-    </w:p>
-    <w:p>
-      <w:pPr>
-        <w:rPr>
-          <w:rFonts w:ascii="Consolas" w:hAnsi="Consolas" w:cs="Consolas"/>
-          <w:color w:val="333333"/>
-          <w:shd w:val="clear" w:color="auto" w:fill="EEEFF0"/>
-        </w:rPr>
-      </w:pPr>
-    </w:p>
-    <w:p>
-      <w:pPr>
-        <w:rPr>
-          <w:rFonts w:ascii="Consolas" w:hAnsi="Consolas" w:cs="Consolas"/>
-          <w:color w:val="333333"/>
-          <w:shd w:val="clear" w:color="auto" w:fill="EEEFF0"/>
-        </w:rPr>
-      </w:pPr>
-    </w:p>
-    <w:p>
-      <w:pPr>
-        <w:rPr>
-          <w:rFonts w:ascii="Consolas" w:hAnsi="Consolas" w:cs="Consolas"/>
-          <w:color w:val="333333"/>
-          <w:shd w:val="clear" w:color="auto" w:fill="EEEFF0"/>
-        </w:rPr>
-      </w:pPr>
+    </w:p>
+    <w:p>
+      <w:pPr>
+        <w:rPr>
+          <w:rFonts w:ascii="Consolas" w:hAnsi="Consolas" w:cs="Consolas"/>
+          <w:color w:val="333333"/>
+          <w:shd w:val="clear" w:color="auto" w:fill="EEEFF0"/>
+        </w:rPr>
+      </w:pPr>
+      <w:r>
+        <w:rPr>
+          <w:rFonts w:ascii="Consolas" w:hAnsi="Consolas" w:cs="Consolas"/>
+          <w:color w:val="333333"/>
+          <w:shd w:val="clear" w:color="auto" w:fill="EEEFF0"/>
+        </w:rPr>
+        <w:t>For parallel ssh-ing:</w:t>
+      </w:r>
+    </w:p>
+    <w:p>
+      <w:hyperlink r:id="rId5" w:history="1">
+        <w:r>
+          <w:rPr>
+            <w:rStyle w:val="Hyperlink"/>
+          </w:rPr>
+          <w:t>https://codereview.stackexchange.com/questions/168859/running-ssh-commands-on-multiple-servers</w:t>
+        </w:r>
+      </w:hyperlink>
+    </w:p>
+    <w:p>
+      <w:pPr>
+        <w:rPr>
+          <w:rFonts w:ascii="Consolas" w:hAnsi="Consolas" w:cs="Consolas"/>
+          <w:color w:val="333333"/>
+          <w:shd w:val="clear" w:color="auto" w:fill="EEEFF0"/>
+        </w:rPr>
+      </w:pPr>
+    </w:p>
+    <w:p>
+      <w:pPr>
+        <w:rPr>
+          <w:rFonts w:ascii="Consolas" w:hAnsi="Consolas" w:cs="Consolas"/>
+          <w:color w:val="333333"/>
+          <w:shd w:val="clear" w:color="auto" w:fill="EEEFF0"/>
+        </w:rPr>
+      </w:pPr>
+    </w:p>
+    <w:p>
+      <w:pPr>
+        <w:rPr>
+          <w:rFonts w:ascii="Consolas" w:hAnsi="Consolas" w:cs="Consolas"/>
+          <w:color w:val="333333"/>
+          <w:shd w:val="clear" w:color="auto" w:fill="EEEFF0"/>
+        </w:rPr>
+      </w:pPr>
+    </w:p>
+    <w:p>
+      <w:pPr>
+        <w:rPr>
+          <w:rFonts w:ascii="Consolas" w:hAnsi="Consolas" w:cs="Consolas"/>
+          <w:color w:val="333333"/>
+          <w:shd w:val="clear" w:color="auto" w:fill="EEEFF0"/>
+        </w:rPr>
+      </w:pPr>
+    </w:p>
+    <w:p>
+      <w:pPr>
+        <w:rPr>
+          <w:rFonts w:ascii="Consolas" w:hAnsi="Consolas" w:cs="Consolas"/>
+          <w:color w:val="333333"/>
+          <w:shd w:val="clear" w:color="auto" w:fill="EEEFF0"/>
+        </w:rPr>
+      </w:pPr>
+      <w:r>
+        <w:rPr>
+          <w:rFonts w:ascii="Consolas" w:hAnsi="Consolas" w:cs="Consolas"/>
+          <w:color w:val="333333"/>
+          <w:shd w:val="clear" w:color="auto" w:fill="EEEFF0"/>
+        </w:rPr>
+        <w:t>Email information:</w:t>
+      </w:r>
+    </w:p>
+    <w:p>
+      <w:pPr>
+        <w:rPr>
+          <w:rFonts w:ascii="Consolas" w:hAnsi="Consolas" w:cs="Consolas"/>
+          <w:color w:val="333333"/>
+          <w:shd w:val="clear" w:color="auto" w:fill="EEEFF0"/>
+        </w:rPr>
+      </w:pPr>
+      <w:r>
+        <w:rPr>
+          <w:rFonts w:ascii="Consolas" w:hAnsi="Consolas" w:cs="Consolas"/>
+          <w:color w:val="333333"/>
+          <w:shd w:val="clear" w:color="auto" w:fill="EEEFF0"/>
+        </w:rPr>
+        <w:t>Machinelearning.uruguay@gmail.com</w:t>
+      </w:r>
+    </w:p>
+    <w:p>
+      <w:pPr>
+        <w:rPr>
+          <w:rFonts w:ascii="Consolas" w:hAnsi="Consolas" w:cs="Consolas"/>
+          <w:color w:val="333333"/>
+          <w:shd w:val="clear" w:color="auto" w:fill="EEEFF0"/>
+        </w:rPr>
+      </w:pPr>
+      <w:r>
+        <w:rPr>
+          <w:rFonts w:ascii="Consolas" w:hAnsi="Consolas" w:cs="Consolas"/>
+          <w:color w:val="333333"/>
+          <w:shd w:val="clear" w:color="auto" w:fill="EEEFF0"/>
+        </w:rPr>
+        <w:t>support_vector_machine</w:t>
+      </w:r>
     </w:p>
     <w:p>
       <w:pPr>
@@ -229,7 +417,7 @@
         </w:rPr>
         <w:t xml:space="preserve">ssh -i /Users/julianalverio/Desktop/ec2-keypair.pem </w:t>
       </w:r>
-      <w:hyperlink r:id="rId5" w:history="1">
+      <w:hyperlink r:id="rId6" w:history="1">
         <w:r>
           <w:rPr>
             <w:rStyle w:val="Hyperlink"/>
@@ -284,7 +472,7 @@
       </w:r>
     </w:p>
     <w:p>
-      <w:hyperlink r:id="rId6" w:history="1">
+      <w:hyperlink r:id="rId7" w:history="1">
         <w:r>
           <w:rPr>
             <w:rStyle w:val="Hyperlink"/>
@@ -318,7 +506,7 @@
       <w:r>
         <w:t xml:space="preserve">the AWS CLI </w:t>
       </w:r>
-      <w:hyperlink r:id="rId7" w:history="1">
+      <w:hyperlink r:id="rId8" w:history="1">
         <w:r>
           <w:rPr>
             <w:rStyle w:val="Hyperlink"/>
@@ -329,7 +517,7 @@
       <w:r>
         <w:t xml:space="preserve"> I believe those same instructions are here </w:t>
       </w:r>
-      <w:hyperlink r:id="rId8" w:history="1">
+      <w:hyperlink r:id="rId9" w:history="1">
         <w:r>
           <w:rPr>
             <w:rStyle w:val="Hyperlink"/>
@@ -371,7 +559,6 @@
         </w:numPr>
       </w:pPr>
       <w:r>
-        <w:lastRenderedPageBreak/>
         <w:t>If you can’t ssh in initially, you will need to modify the default security rule so that it will accept ssh connections from anywhere, not just a particular IP address</w:t>
       </w:r>
     </w:p>
@@ -386,7 +573,7 @@
       <w:r>
         <w:t xml:space="preserve">To find the ubuntu AMI for a particular region, search “bionic” here </w:t>
       </w:r>
-      <w:hyperlink r:id="rId9" w:history="1">
+      <w:hyperlink r:id="rId10" w:history="1">
         <w:r>
           <w:rPr>
             <w:rStyle w:val="Hyperlink"/>
@@ -406,7 +593,7 @@
       <w:r>
         <w:t xml:space="preserve">The root user is ubuntu for ubuntu AMIs, and ec2-user for linux. Check that here </w:t>
       </w:r>
-      <w:hyperlink r:id="rId10" w:history="1">
+      <w:hyperlink r:id="rId11" w:history="1">
         <w:r>
           <w:rPr>
             <w:rStyle w:val="Hyperlink"/>
@@ -465,7 +652,7 @@
         </w:rPr>
         <w:t xml:space="preserve">/ec2-keypair.pem </w:t>
       </w:r>
-      <w:hyperlink r:id="rId11" w:history="1">
+      <w:hyperlink r:id="rId12" w:history="1">
         <w:r>
           <w:rPr>
             <w:rStyle w:val="Hyperlink"/>
@@ -981,6 +1168,7 @@
           <w:szCs w:val="21"/>
           <w:shd w:val="clear" w:color="auto" w:fill="F7F7F7"/>
         </w:rPr>
+        <w:lastRenderedPageBreak/>
         <w:t xml:space="preserve">This does not account for data storage costs while the machines are turned down, but I will come back to this. </w:t>
       </w:r>
     </w:p>
@@ -1148,7 +1336,6 @@
           <w:szCs w:val="21"/>
           <w:shd w:val="clear" w:color="auto" w:fill="F7F7F7"/>
         </w:rPr>
-        <w:lastRenderedPageBreak/>
         <w:t>Other stuff</w:t>
       </w:r>
     </w:p>

</xml_diff>